<commit_message>
Capstone Project pre-requisits -1
</commit_message>
<xml_diff>
--- a/Capstone_Data_Section.docx
+++ b/Capstone_Data_Section.docx
@@ -25,22 +25,7 @@
         </w:numPr>
       </w:pPr>
       <w:r>
-        <w:t xml:space="preserve">Data from </w:t>
-      </w:r>
-      <w:r>
-        <w:t>Foursquare API</w:t>
-      </w:r>
-      <w:r>
-        <w:t>, to</w:t>
-      </w:r>
-      <w:r>
-        <w:t xml:space="preserve"> get the neighbourhoods of each </w:t>
-      </w:r>
-      <w:r>
-        <w:t xml:space="preserve">preferred </w:t>
-      </w:r>
-      <w:r>
-        <w:t xml:space="preserve">location. </w:t>
+        <w:t xml:space="preserve">Data from Foursquare API, to get the neighbourhoods of each preferred location. </w:t>
       </w:r>
     </w:p>
     <w:p>
@@ -52,19 +37,7 @@
         </w:numPr>
       </w:pPr>
       <w:r>
-        <w:t>Us</w:t>
-      </w:r>
-      <w:r>
-        <w:t>e</w:t>
-      </w:r>
-      <w:r>
-        <w:t xml:space="preserve"> plotting libraries</w:t>
-      </w:r>
-      <w:r>
-        <w:t xml:space="preserve"> to</w:t>
-      </w:r>
-      <w:r>
-        <w:t xml:space="preserve"> plot each neighbourhood in the map, depicting the spread of preferences in his desired locations.</w:t>
+        <w:t>Use plotting libraries to plot each neighbourhood in the map, depicting the spread of preferences in his desired locations.</w:t>
       </w:r>
     </w:p>
     <w:p>
@@ -88,13 +61,7 @@
         </w:numPr>
       </w:pPr>
       <w:r>
-        <w:t xml:space="preserve">Based on </w:t>
-      </w:r>
-      <w:r>
-        <w:t xml:space="preserve">location of Centroid, </w:t>
-      </w:r>
-      <w:r>
-        <w:t>I’ll rank each location.</w:t>
+        <w:t>Based on location of Centroid, I’ll rank each location.</w:t>
       </w:r>
     </w:p>
     <w:p>
@@ -118,158 +85,72 @@
         </w:numPr>
       </w:pPr>
       <w:r>
-        <w:t>This top</w:t>
-      </w:r>
-      <w:r>
-        <w:t xml:space="preserve"> location will be suggested for Mr. John for consideration.</w:t>
-      </w:r>
-    </w:p>
-    <w:p/>
-    <w:p>
-      <w:pPr>
-        <w:pStyle w:val="Heading1"/>
-      </w:pPr>
-      <w:r>
-        <w:t>Tools needed:</w:t>
-      </w:r>
-    </w:p>
-    <w:p>
-      <w:r>
-        <w:t>As a Data Scientist, I’ll be using below data science tools to address this problem:</w:t>
-      </w:r>
-    </w:p>
-    <w:p>
-      <w:pPr>
-        <w:pStyle w:val="ListParagraph"/>
-        <w:numPr>
-          <w:ilvl w:val="0"/>
-          <w:numId w:val="2"/>
-        </w:numPr>
-      </w:pPr>
-      <w:r>
-        <w:t>Foursquare API.</w:t>
-      </w:r>
-    </w:p>
-    <w:p>
-      <w:pPr>
-        <w:pStyle w:val="ListParagraph"/>
-        <w:numPr>
-          <w:ilvl w:val="0"/>
-          <w:numId w:val="2"/>
-        </w:numPr>
-      </w:pPr>
-      <w:proofErr w:type="spellStart"/>
-      <w:r>
-        <w:t>Geopy</w:t>
-      </w:r>
-      <w:proofErr w:type="spellEnd"/>
-      <w:r>
-        <w:t xml:space="preserve">, </w:t>
-      </w:r>
-      <w:proofErr w:type="spellStart"/>
-      <w:r>
-        <w:t>Nominatim</w:t>
-      </w:r>
-      <w:proofErr w:type="spellEnd"/>
-    </w:p>
-    <w:p>
-      <w:pPr>
-        <w:pStyle w:val="ListParagraph"/>
-        <w:numPr>
-          <w:ilvl w:val="0"/>
-          <w:numId w:val="2"/>
-        </w:numPr>
-      </w:pPr>
-      <w:r>
-        <w:t>Matplotlib</w:t>
-      </w:r>
-    </w:p>
-    <w:p>
-      <w:pPr>
-        <w:pStyle w:val="ListParagraph"/>
-        <w:numPr>
-          <w:ilvl w:val="0"/>
-          <w:numId w:val="2"/>
-        </w:numPr>
-      </w:pPr>
-      <w:r>
-        <w:t>Folium</w:t>
-      </w:r>
-    </w:p>
-    <w:p>
-      <w:pPr>
-        <w:pStyle w:val="ListParagraph"/>
-        <w:numPr>
-          <w:ilvl w:val="0"/>
-          <w:numId w:val="2"/>
-        </w:numPr>
-      </w:pPr>
-      <w:r>
-        <w:t>Requests</w:t>
-      </w:r>
-    </w:p>
-    <w:p>
-      <w:pPr>
-        <w:pStyle w:val="ListParagraph"/>
-        <w:numPr>
-          <w:ilvl w:val="0"/>
-          <w:numId w:val="2"/>
-        </w:numPr>
-      </w:pPr>
-      <w:r>
-        <w:t>Pandas</w:t>
-      </w:r>
-    </w:p>
-    <w:p>
-      <w:pPr>
-        <w:pStyle w:val="ListParagraph"/>
-        <w:numPr>
-          <w:ilvl w:val="0"/>
-          <w:numId w:val="2"/>
-        </w:numPr>
-      </w:pPr>
-      <w:proofErr w:type="spellStart"/>
-      <w:r>
-        <w:t>Numpy</w:t>
-      </w:r>
-      <w:proofErr w:type="spellEnd"/>
-    </w:p>
-    <w:p>
-      <w:pPr>
-        <w:pStyle w:val="ListParagraph"/>
-        <w:numPr>
-          <w:ilvl w:val="0"/>
-          <w:numId w:val="2"/>
-        </w:numPr>
-      </w:pPr>
-      <w:proofErr w:type="spellStart"/>
-      <w:r>
-        <w:t>Sklearn</w:t>
-      </w:r>
-      <w:proofErr w:type="spellEnd"/>
-      <w:r>
-        <w:t xml:space="preserve">, </w:t>
-      </w:r>
-      <w:proofErr w:type="spellStart"/>
-      <w:r>
-        <w:t>KMeans</w:t>
-      </w:r>
-      <w:proofErr w:type="spellEnd"/>
-    </w:p>
-    <w:p>
-      <w:pPr>
-        <w:pStyle w:val="ListParagraph"/>
-        <w:numPr>
-          <w:ilvl w:val="0"/>
-          <w:numId w:val="2"/>
-        </w:numPr>
-      </w:pPr>
-      <w:r>
-        <w:t>Json</w:t>
+        <w:t>This top location will be suggested for Mr. John for consideration.</w:t>
+      </w:r>
+    </w:p>
+    <w:p>
+      <w:r>
+        <w:t>Sample data would look like this:</w:t>
+      </w:r>
+    </w:p>
+    <w:p>
+      <w:r>
+        <w:rPr>
+          <w:noProof/>
+        </w:rPr>
+        <w:drawing>
+          <wp:inline distT="0" distB="0" distL="0" distR="0" wp14:anchorId="61C4E62A" wp14:editId="0B83A46B">
+            <wp:extent cx="5731510" cy="2647315"/>
+            <wp:effectExtent l="0" t="0" r="2540" b="635"/>
+            <wp:docPr id="1" name="Picture 1"/>
+            <wp:cNvGraphicFramePr>
+              <a:graphicFrameLocks xmlns:a="http://schemas.openxmlformats.org/drawingml/2006/main" noChangeAspect="1"/>
+            </wp:cNvGraphicFramePr>
+            <a:graphic xmlns:a="http://schemas.openxmlformats.org/drawingml/2006/main">
+              <a:graphicData uri="http://schemas.openxmlformats.org/drawingml/2006/picture">
+                <pic:pic xmlns:pic="http://schemas.openxmlformats.org/drawingml/2006/picture">
+                  <pic:nvPicPr>
+                    <pic:cNvPr id="1" name=""/>
+                    <pic:cNvPicPr/>
+                  </pic:nvPicPr>
+                  <pic:blipFill>
+                    <a:blip r:embed="rId5"/>
+                    <a:stretch>
+                      <a:fillRect/>
+                    </a:stretch>
+                  </pic:blipFill>
+                  <pic:spPr>
+                    <a:xfrm>
+                      <a:off x="0" y="0"/>
+                      <a:ext cx="5731510" cy="2647315"/>
+                    </a:xfrm>
+                    <a:prstGeom prst="rect">
+                      <a:avLst/>
+                    </a:prstGeom>
+                  </pic:spPr>
+                </pic:pic>
+              </a:graphicData>
+            </a:graphic>
+          </wp:inline>
+        </w:drawing>
       </w:r>
       <w:bookmarkStart w:id="0" w:name="_GoBack"/>
       <w:bookmarkEnd w:id="0"/>
     </w:p>
+    <w:p/>
+    <w:p>
+      <w:pPr>
+        <w:pStyle w:val="Heading1"/>
+      </w:pPr>
+      <w:r>
+        <w:t>Tools needed:</w:t>
+      </w:r>
+    </w:p>
+    <w:p>
+      <w:r>
+        <w:t>As a Data Scientist, I’ll be using below data science tools to address this problem:</w:t>
+      </w:r>
+    </w:p>
     <w:p>
       <w:pPr>
         <w:pStyle w:val="ListParagraph"/>
@@ -279,15 +160,115 @@
         </w:numPr>
       </w:pPr>
       <w:r>
-        <w:t>A notebook (</w:t>
-      </w:r>
-      <w:proofErr w:type="spellStart"/>
-      <w:r>
-        <w:t>Jupyter</w:t>
-      </w:r>
-      <w:proofErr w:type="spellEnd"/>
-      <w:r>
-        <w:t>)</w:t>
+        <w:t>Foursquare API.</w:t>
+      </w:r>
+    </w:p>
+    <w:p>
+      <w:pPr>
+        <w:pStyle w:val="ListParagraph"/>
+        <w:numPr>
+          <w:ilvl w:val="0"/>
+          <w:numId w:val="2"/>
+        </w:numPr>
+      </w:pPr>
+      <w:r>
+        <w:t>Geopy, Nominatim</w:t>
+      </w:r>
+    </w:p>
+    <w:p>
+      <w:pPr>
+        <w:pStyle w:val="ListParagraph"/>
+        <w:numPr>
+          <w:ilvl w:val="0"/>
+          <w:numId w:val="2"/>
+        </w:numPr>
+      </w:pPr>
+      <w:r>
+        <w:t>Matplotlib</w:t>
+      </w:r>
+    </w:p>
+    <w:p>
+      <w:pPr>
+        <w:pStyle w:val="ListParagraph"/>
+        <w:numPr>
+          <w:ilvl w:val="0"/>
+          <w:numId w:val="2"/>
+        </w:numPr>
+      </w:pPr>
+      <w:r>
+        <w:t>Folium</w:t>
+      </w:r>
+    </w:p>
+    <w:p>
+      <w:pPr>
+        <w:pStyle w:val="ListParagraph"/>
+        <w:numPr>
+          <w:ilvl w:val="0"/>
+          <w:numId w:val="2"/>
+        </w:numPr>
+      </w:pPr>
+      <w:r>
+        <w:t>Requests</w:t>
+      </w:r>
+    </w:p>
+    <w:p>
+      <w:pPr>
+        <w:pStyle w:val="ListParagraph"/>
+        <w:numPr>
+          <w:ilvl w:val="0"/>
+          <w:numId w:val="2"/>
+        </w:numPr>
+      </w:pPr>
+      <w:r>
+        <w:t>Pandas</w:t>
+      </w:r>
+    </w:p>
+    <w:p>
+      <w:pPr>
+        <w:pStyle w:val="ListParagraph"/>
+        <w:numPr>
+          <w:ilvl w:val="0"/>
+          <w:numId w:val="2"/>
+        </w:numPr>
+      </w:pPr>
+      <w:r>
+        <w:t>Numpy</w:t>
+      </w:r>
+    </w:p>
+    <w:p>
+      <w:pPr>
+        <w:pStyle w:val="ListParagraph"/>
+        <w:numPr>
+          <w:ilvl w:val="0"/>
+          <w:numId w:val="2"/>
+        </w:numPr>
+      </w:pPr>
+      <w:r>
+        <w:t>Sklearn, KMeans</w:t>
+      </w:r>
+    </w:p>
+    <w:p>
+      <w:pPr>
+        <w:pStyle w:val="ListParagraph"/>
+        <w:numPr>
+          <w:ilvl w:val="0"/>
+          <w:numId w:val="2"/>
+        </w:numPr>
+      </w:pPr>
+      <w:r>
+        <w:t>Json</w:t>
+      </w:r>
+    </w:p>
+    <w:p>
+      <w:pPr>
+        <w:pStyle w:val="ListParagraph"/>
+        <w:numPr>
+          <w:ilvl w:val="0"/>
+          <w:numId w:val="2"/>
+        </w:numPr>
+      </w:pPr>
+      <w:r>
+        <w:t>A notebook (Jupyter)</w:t>
       </w:r>
     </w:p>
     <w:sectPr>

</xml_diff>